<commit_message>
Updated documentation from input from testers
</commit_message>
<xml_diff>
--- a/documentation/LAPS Documentation.docx
+++ b/documentation/LAPS Documentation.docx
@@ -234,6 +234,18 @@
     </w:p>
     <w:p>
       <w:pPr>
+        <w:pStyle w:val="ListParagraph"/>
+        <w:numPr>
+          <w:ilvl w:val="0"/>
+          <w:numId w:val="2"/>
+        </w:numPr>
+      </w:pPr>
+      <w:r>
+        <w:t>For Mac OS X and other Unix-like systems run “chmod a+x laps”</w:t>
+      </w:r>
+    </w:p>
+    <w:p>
+      <w:pPr>
         <w:pStyle w:val="Heading1"/>
       </w:pPr>
       <w:r>
@@ -269,15 +281,7 @@
         </w:numPr>
       </w:pPr>
       <w:r>
-        <w:t xml:space="preserve">LAPS </w:t>
-      </w:r>
-      <w:proofErr w:type="gramStart"/>
-      <w:r>
-        <w:t>uses</w:t>
-      </w:r>
-      <w:proofErr w:type="gramEnd"/>
-      <w:r>
-        <w:t xml:space="preserve"> Java Annotations to </w:t>
+        <w:t xml:space="preserve">LAPS uses Java Annotations to </w:t>
       </w:r>
       <w:r>
         <w:t xml:space="preserve">under what your code means, but if LAPS can’t see your </w:t>
@@ -304,15 +308,7 @@
         </w:numPr>
       </w:pPr>
       <w:r>
-        <w:t xml:space="preserve">LAPS </w:t>
-      </w:r>
-      <w:proofErr w:type="gramStart"/>
-      <w:r>
-        <w:t>does</w:t>
-      </w:r>
-      <w:proofErr w:type="gramEnd"/>
-      <w:r>
-        <w:t xml:space="preserve"> </w:t>
+        <w:t xml:space="preserve">LAPS does </w:t>
       </w:r>
       <w:r>
         <w:t>NOT</w:t>
@@ -470,7 +466,16 @@
         </w:numPr>
       </w:pPr>
       <w:r>
-        <w:t xml:space="preserve">Add the “-parameter” compilation flag to </w:t>
+        <w:lastRenderedPageBreak/>
+        <w:t>Add the “-parameter</w:t>
+      </w:r>
+      <w:r>
+        <w:t>s</w:t>
+      </w:r>
+      <w:bookmarkStart w:id="0" w:name="_GoBack"/>
+      <w:bookmarkEnd w:id="0"/>
+      <w:r>
+        <w:t xml:space="preserve">” compilation flag to </w:t>
       </w:r>
       <w:r>
         <w:t>your build configuration</w:t>
@@ -485,7 +490,6 @@
         </w:numPr>
       </w:pPr>
       <w:r>
-        <w:lastRenderedPageBreak/>
         <w:t xml:space="preserve">Add a run configuration which </w:t>
       </w:r>
       <w:r>
@@ -563,45 +567,18 @@
         </w:numPr>
       </w:pPr>
       <w:r>
-        <w:t>Annotate the class with @</w:t>
-      </w:r>
-      <w:proofErr w:type="spellStart"/>
-      <w:r>
-        <w:t>GrammarRule</w:t>
-      </w:r>
-      <w:proofErr w:type="spellEnd"/>
-      <w:r>
-        <w:t xml:space="preserve"> to indicate</w:t>
-      </w:r>
-      <w:r>
-        <w:t xml:space="preserve"> this class is a </w:t>
-      </w:r>
-      <w:r>
-        <w:t>grammar rule when parsing</w:t>
-      </w:r>
-    </w:p>
-    <w:p>
-      <w:pPr>
-        <w:pStyle w:val="ListParagraph"/>
-        <w:numPr>
-          <w:ilvl w:val="1"/>
-          <w:numId w:val="4"/>
-        </w:numPr>
-      </w:pPr>
-      <w:r>
-        <w:t xml:space="preserve">At this point you should have the </w:t>
-      </w:r>
-      <w:r>
-        <w:t>following:</w:t>
-      </w:r>
-      <w:r>
-        <w:t xml:space="preserve"> </w:t>
-      </w:r>
-      <w:r>
         <w:drawing>
-          <wp:inline distT="0" distB="0" distL="0" distR="0" wp14:anchorId="3CCFE614" wp14:editId="0EBA6BE7">
-            <wp:extent cx="4582164" cy="1419423"/>
+          <wp:anchor distT="0" distB="0" distL="114300" distR="114300" simplePos="0" relativeHeight="251668480" behindDoc="0" locked="0" layoutInCell="1" allowOverlap="1" wp14:anchorId="3CCFE614" wp14:editId="7AEA7FAA">
+            <wp:simplePos x="0" y="0"/>
+            <wp:positionH relativeFrom="column">
+              <wp:posOffset>1600200</wp:posOffset>
+            </wp:positionH>
+            <wp:positionV relativeFrom="page">
+              <wp:posOffset>2352675</wp:posOffset>
+            </wp:positionV>
+            <wp:extent cx="4582160" cy="1419225"/>
             <wp:effectExtent l="0" t="0" r="8890" b="9525"/>
+            <wp:wrapSquare wrapText="bothSides"/>
             <wp:docPr id="2" name="Picture 2"/>
             <wp:cNvGraphicFramePr>
               <a:graphicFrameLocks xmlns:a="http://schemas.openxmlformats.org/drawingml/2006/main" noChangeAspect="1"/>
@@ -614,7 +591,13 @@
                     <pic:cNvPicPr/>
                   </pic:nvPicPr>
                   <pic:blipFill>
-                    <a:blip r:embed="rId10"/>
+                    <a:blip r:embed="rId10">
+                      <a:extLst>
+                        <a:ext uri="{28A0092B-C50C-407E-A947-70E740481C1C}">
+                          <a14:useLocalDpi xmlns:a14="http://schemas.microsoft.com/office/drawing/2010/main" val="0"/>
+                        </a:ext>
+                      </a:extLst>
+                    </a:blip>
                     <a:stretch>
                       <a:fillRect/>
                     </a:stretch>
@@ -622,7 +605,7 @@
                   <pic:spPr>
                     <a:xfrm>
                       <a:off x="0" y="0"/>
-                      <a:ext cx="4582164" cy="1419423"/>
+                      <a:ext cx="4582160" cy="1419225"/>
                     </a:xfrm>
                     <a:prstGeom prst="rect">
                       <a:avLst/>
@@ -631,10 +614,35 @@
                 </pic:pic>
               </a:graphicData>
             </a:graphic>
-          </wp:inline>
+          </wp:anchor>
         </w:drawing>
       </w:r>
-    </w:p>
+      <w:r>
+        <w:t>Annotate the class with @GrammarRule to indicate</w:t>
+      </w:r>
+      <w:r>
+        <w:t xml:space="preserve"> this class is a </w:t>
+      </w:r>
+      <w:r>
+        <w:t>grammar rule when parsing</w:t>
+      </w:r>
+    </w:p>
+    <w:p>
+      <w:pPr>
+        <w:pStyle w:val="ListParagraph"/>
+        <w:numPr>
+          <w:ilvl w:val="1"/>
+          <w:numId w:val="4"/>
+        </w:numPr>
+      </w:pPr>
+      <w:r>
+        <w:t xml:space="preserve">At this point you should have the </w:t>
+      </w:r>
+      <w:r>
+        <w:t>following:</w:t>
+      </w:r>
+    </w:p>
+    <w:p/>
     <w:p>
       <w:pPr>
         <w:pStyle w:val="ListParagraph"/>
@@ -682,6 +690,18 @@
     </w:p>
     <w:p>
       <w:pPr>
+        <w:pStyle w:val="ListParagraph"/>
+        <w:numPr>
+          <w:ilvl w:val="1"/>
+          <w:numId w:val="4"/>
+        </w:numPr>
+      </w:pPr>
+      <w:r>
+        <w:t>At this point, LAPS will do nothing with exit code 0</w:t>
+      </w:r>
+    </w:p>
+    <w:p>
+      <w:pPr>
         <w:pStyle w:val="Heading2"/>
       </w:pPr>
       <w:r>
@@ -867,16 +887,37 @@
         </w:numPr>
       </w:pPr>
       <w:r>
-        <w:t>The names of these parameters are ver</w:t>
+        <w:t xml:space="preserve">It is </w:t>
+      </w:r>
+      <w:r>
+        <w:t>ver</w:t>
       </w:r>
       <w:r>
         <w:t>y important</w:t>
       </w:r>
       <w:r>
-        <w:t>, that is how</w:t>
-      </w:r>
-      <w:r>
-        <w:t xml:space="preserve"> LAPS determines which token to accept in the grammar rule</w:t>
+        <w:t xml:space="preserve"> that</w:t>
+      </w:r>
+      <w:r>
+        <w:t xml:space="preserve"> t</w:t>
+      </w:r>
+      <w:r>
+        <w:t xml:space="preserve">he names of these parameters </w:t>
+      </w:r>
+      <w:r>
+        <w:t>align with the defined fields (case-insensitive); this</w:t>
+      </w:r>
+      <w:r>
+        <w:t xml:space="preserve"> is how</w:t>
+      </w:r>
+      <w:r>
+        <w:t xml:space="preserve"> LAPS determines which token to accept in </w:t>
+      </w:r>
+      <w:r>
+        <w:t>a</w:t>
+      </w:r>
+      <w:r>
+        <w:t xml:space="preserve"> grammar rule</w:t>
       </w:r>
     </w:p>
     <w:p>
@@ -891,17 +932,36 @@
         </w:rPr>
       </w:pPr>
       <w:r>
+        <w:t>Code update</w:t>
+      </w:r>
+      <w:r>
+        <w:t>:</w:t>
+      </w:r>
+      <w:r>
+        <w:rPr>
+          <w:noProof/>
+        </w:rPr>
+        <w:t xml:space="preserve"> </w:t>
+      </w:r>
+    </w:p>
+    <w:p>
+      <w:pPr>
+        <w:rPr>
+          <w:noProof/>
+        </w:rPr>
+      </w:pPr>
+      <w:r>
         <w:drawing>
-          <wp:anchor distT="0" distB="0" distL="114300" distR="114300" simplePos="0" relativeHeight="251658240" behindDoc="0" locked="0" layoutInCell="1" allowOverlap="1" wp14:anchorId="42D6F1D5" wp14:editId="06573E04">
+          <wp:anchor distT="0" distB="0" distL="114300" distR="114300" simplePos="0" relativeHeight="251658240" behindDoc="0" locked="0" layoutInCell="1" allowOverlap="1" wp14:anchorId="42D6F1D5" wp14:editId="3589DCF1">
             <wp:simplePos x="0" y="0"/>
-            <wp:positionH relativeFrom="column">
-              <wp:posOffset>1504950</wp:posOffset>
+            <wp:positionH relativeFrom="margin">
+              <wp:posOffset>1866265</wp:posOffset>
             </wp:positionH>
             <wp:positionV relativeFrom="page">
-              <wp:posOffset>7372350</wp:posOffset>
+              <wp:posOffset>7496175</wp:posOffset>
             </wp:positionV>
-            <wp:extent cx="4076700" cy="2590800"/>
-            <wp:effectExtent l="0" t="0" r="0" b="0"/>
+            <wp:extent cx="3686175" cy="2342515"/>
+            <wp:effectExtent l="0" t="0" r="9525" b="635"/>
             <wp:wrapSquare wrapText="bothSides"/>
             <wp:docPr id="3" name="Picture 3"/>
             <wp:cNvGraphicFramePr>
@@ -928,7 +988,7 @@
                   <pic:spPr bwMode="auto">
                     <a:xfrm>
                       <a:off x="0" y="0"/>
-                      <a:ext cx="4076700" cy="2590800"/>
+                      <a:ext cx="3686175" cy="2342515"/>
                     </a:xfrm>
                     <a:prstGeom prst="rect">
                       <a:avLst/>
@@ -955,25 +1015,6 @@
         </w:drawing>
       </w:r>
       <w:r>
-        <w:t>Code update</w:t>
-      </w:r>
-      <w:r>
-        <w:t>:</w:t>
-      </w:r>
-      <w:r>
-        <w:rPr>
-          <w:noProof/>
-        </w:rPr>
-        <w:t xml:space="preserve"> </w:t>
-      </w:r>
-    </w:p>
-    <w:p>
-      <w:pPr>
-        <w:rPr>
-          <w:noProof/>
-        </w:rPr>
-      </w:pPr>
-      <w:r>
         <w:rPr>
           <w:noProof/>
         </w:rPr>
@@ -996,15 +1037,7 @@
         <w:t>, you have a language</w:t>
       </w:r>
       <w:r>
-        <w:t xml:space="preserve"> which accepts the input string “</w:t>
-      </w:r>
-      <w:proofErr w:type="spellStart"/>
-      <w:r>
-        <w:t>helloworld</w:t>
-      </w:r>
-      <w:proofErr w:type="spellEnd"/>
-      <w:r>
-        <w:t>” and that’s it</w:t>
+        <w:t xml:space="preserve"> which accepts the input string “helloworld” and that’s it</w:t>
       </w:r>
     </w:p>
     <w:p>
@@ -1114,13 +1147,8 @@
         <w:t xml:space="preserve"> </w:t>
       </w:r>
       <w:r>
-        <w:t xml:space="preserve">name </w:t>
-      </w:r>
-      <w:proofErr w:type="gramStart"/>
-      <w:r>
-        <w:t>it</w:t>
-      </w:r>
-      <w:proofErr w:type="gramEnd"/>
+        <w:t>name it</w:t>
+      </w:r>
       <w:r>
         <w:t xml:space="preserve"> WHITESPACE (but LAPS doesn’t actually care about the name)</w:t>
       </w:r>
@@ -1173,15 +1201,7 @@
         </w:numPr>
       </w:pPr>
       <w:r>
-        <w:t xml:space="preserve">LAPS </w:t>
-      </w:r>
-      <w:proofErr w:type="gramStart"/>
-      <w:r>
-        <w:t>has</w:t>
-      </w:r>
-      <w:proofErr w:type="gramEnd"/>
-      <w:r>
-        <w:t xml:space="preserve"> 3 annotations</w:t>
+        <w:t>LAPS has 3 annotations</w:t>
       </w:r>
       <w:r>
         <w:t xml:space="preserve"> for methods</w:t>
@@ -1199,13 +1219,8 @@
         </w:numPr>
       </w:pPr>
       <w:r>
-        <w:t>@</w:t>
-      </w:r>
-      <w:proofErr w:type="spellStart"/>
-      <w:r>
-        <w:t>RunBeforeEachInit</w:t>
-      </w:r>
-      <w:proofErr w:type="spellEnd"/>
+        <w:t>@RunBeforeEachInit</w:t>
+      </w:r>
       <w:r>
         <w:t xml:space="preserve"> selects static methods to run </w:t>
       </w:r>
@@ -1222,13 +1237,8 @@
         </w:numPr>
       </w:pPr>
       <w:r>
-        <w:t>@</w:t>
-      </w:r>
-      <w:proofErr w:type="spellStart"/>
-      <w:r>
-        <w:t>RunBeforeFirstInit</w:t>
-      </w:r>
-      <w:proofErr w:type="spellEnd"/>
+        <w:t>@RunBeforeFirstInit</w:t>
+      </w:r>
       <w:r>
         <w:t xml:space="preserve"> </w:t>
       </w:r>
@@ -1251,11 +1261,7 @@
         </w:numPr>
       </w:pPr>
       <w:r>
-        <w:t>@</w:t>
-      </w:r>
-      <w:proofErr w:type="spellStart"/>
-      <w:r>
-        <w:t>Run</w:t>
+        <w:t>@Run</w:t>
       </w:r>
       <w:r>
         <w:t>After</w:t>
@@ -1266,7 +1272,6 @@
       <w:r>
         <w:t>Init</w:t>
       </w:r>
-      <w:proofErr w:type="spellEnd"/>
       <w:r>
         <w:t xml:space="preserve"> </w:t>
       </w:r>
@@ -1325,15 +1330,7 @@
         <w:t>Define a new in</w:t>
       </w:r>
       <w:r>
-        <w:t>stance method in your class and annotate it with @</w:t>
-      </w:r>
-      <w:proofErr w:type="spellStart"/>
-      <w:r>
-        <w:t>RunAfterEachInit</w:t>
-      </w:r>
-      <w:proofErr w:type="spellEnd"/>
-      <w:r>
-        <w:t xml:space="preserve"> and print out </w:t>
+        <w:t xml:space="preserve">stance method in your class and annotate it with @RunAfterEachInit and print out </w:t>
       </w:r>
       <w:r>
         <w:t>“</w:t>
@@ -1684,18 +1681,10 @@
         </w:numPr>
       </w:pPr>
       <w:r>
-        <w:t xml:space="preserve">If the parsing fails on a </w:t>
-      </w:r>
-      <w:proofErr w:type="gramStart"/>
-      <w:r>
-        <w:t xml:space="preserve">particular </w:t>
-      </w:r>
-      <w:r>
-        <w:t>constructor</w:t>
-      </w:r>
-      <w:proofErr w:type="gramEnd"/>
-      <w:r>
-        <w:t>, it goes to the next constructor</w:t>
+        <w:t xml:space="preserve">If the parsing fails on a particular </w:t>
+      </w:r>
+      <w:r>
+        <w:t>constructor, it goes to the next constructor</w:t>
       </w:r>
     </w:p>
     <w:p>
@@ -1746,15 +1735,7 @@
         </w:numPr>
       </w:pPr>
       <w:r>
-        <w:t xml:space="preserve">LAPS </w:t>
-      </w:r>
-      <w:proofErr w:type="gramStart"/>
-      <w:r>
-        <w:t>accepts</w:t>
-      </w:r>
-      <w:proofErr w:type="gramEnd"/>
-      <w:r>
-        <w:t xml:space="preserve"> “hello world” an indefinit</w:t>
+        <w:t>LAPS accepts “hello world” an indefinit</w:t>
       </w:r>
       <w:r>
         <w:t>e number of times</w:t>
@@ -1820,15 +1801,7 @@
         </w:numPr>
       </w:pPr>
       <w:r>
-        <w:t xml:space="preserve">And Instead of having a </w:t>
-      </w:r>
-      <w:proofErr w:type="spellStart"/>
-      <w:r>
-        <w:t>parameterless</w:t>
-      </w:r>
-      <w:proofErr w:type="spellEnd"/>
-      <w:r>
-        <w:t xml:space="preserve"> con</w:t>
+        <w:t>And Instead of having a parameterless con</w:t>
       </w:r>
       <w:r>
         <w:t xml:space="preserve">structor have </w:t>
@@ -1908,8 +1881,6 @@
       <w:r>
         <w:t>Final Product:</w:t>
       </w:r>
-      <w:bookmarkStart w:id="0" w:name="_GoBack"/>
-      <w:bookmarkEnd w:id="0"/>
     </w:p>
     <w:sectPr>
       <w:pgSz w:w="12240" w:h="15840"/>
@@ -2203,7 +2174,7 @@
         <w:ind w:left="1440" w:hanging="360"/>
       </w:pPr>
     </w:lvl>
-    <w:lvl w:ilvl="2" w:tplc="0409001B" w:tentative="1">
+    <w:lvl w:ilvl="2" w:tplc="0409001B">
       <w:start w:val="1"/>
       <w:numFmt w:val="lowerRoman"/>
       <w:lvlText w:val="%3."/>

</xml_diff>